<commit_message>
Corretto errore "prescrizione" in "motivazione"
</commit_message>
<xml_diff>
--- a/modelli/SC_SCIA, rinnovo, esposto, controllo/SC80_ADE.docx
+++ b/modelli/SC_SCIA, rinnovo, esposto, controllo/SC80_ADE.docx
@@ -1117,7 +1117,19 @@
         <w:rPr>
           <w:lang w:val="it-IT"/>
         </w:rPr>
-        <w:t xml:space="preserve"> conformare l’attività alla normativa antincendio e ai criteri tecnici di prevenzione incendi entro il termine di 45 giorni dal ricevimento della presente comunicazione, secondo le seguenti prescrizioni:</w:t>
+        <w:t xml:space="preserve"> conformare l’attività alla normativa antincendio e ai criteri tecnici di prevenzione incendi entro il termine di 45 giorni dal ricevimento della presente comunicazione, </w:t>
+      </w:r>
+      <w:r>
+        <w:rPr>
+          <w:lang w:val="it-IT"/>
+        </w:rPr>
+        <w:t>per le seguenti motivazioni</w:t>
+      </w:r>
+      <w:r>
+        <w:rPr>
+          <w:lang w:val="it-IT"/>
+        </w:rPr>
+        <w:t>:</w:t>
       </w:r>
     </w:p>
     <w:tbl>
@@ -1584,7 +1596,7 @@
     <w:pPr>
       <w:widowControl/>
       <w:suppressAutoHyphens w:val="true"/>
-      <w:overflowPunct w:val="false"/>
+      <w:overflowPunct w:val="true"/>
       <w:bidi w:val="0"/>
       <w:spacing w:before="0" w:after="0"/>
       <w:jc w:val="left"/>

</xml_diff>